<commit_message>
added stan code and knitted versions of maintext and supplement
</commit_message>
<xml_diff>
--- a/code/supp_figures.docx
+++ b/code/supp_figures.docx
@@ -8,6 +8,12 @@
       </w:pPr>
       <w:r>
         <w:t xml:space="preserve">Appendix</w:t>
+      </w:r>
+      <w:r>
+        <w:t xml:space="preserve"> </w:t>
+      </w:r>
+      <w:r>
+        <w:t xml:space="preserve">2</w:t>
       </w:r>
     </w:p>
     <w:p>
@@ -3866,6 +3872,7 @@
         <w:gridCol w:w="1022"/>
         <w:gridCol w:w="1145"/>
         <w:gridCol w:w="1145"/>
+        <w:gridCol w:w="1145"/>
       </w:tblGrid>
       <w:tr>
         <w:trPr>
@@ -4033,6 +4040,38 @@
             </w:r>
           </w:p>
         </w:tc>
+        <w:tc>
+          <w:tcPr>
+            <w:tcBorders>
+              <w:bottom w:val="single" w:sz="16" w:space="0" w:color="000000"/>
+              <w:top w:val="single" w:sz="16" w:space="0" w:color="000000"/>
+            </w:tcBorders>
+            <w:shd w:val="clear" w:color="auto" w:fill="FFFFFF"/>
+            <w:tcMar>
+              <w:top w:w="0" w:type="dxa"/>
+              <w:bottom w:w="0" w:type="dxa"/>
+              <w:left w:w="0" w:type="dxa"/>
+              <w:right w:w="0" w:type="dxa"/>
+            </w:tcMar>
+            <w:vAlign w:val="center"/>
+          </w:tcPr>
+          <w:p>
+            <w:pPr>
+              <w:jc w:val="right"/>
+              <w:spacing w:after="40" w:before="40" w:line="240"/>
+              <w:ind w:firstLine="0" w:left="100" w:right="100"/>
+            </w:pPr>
+            <w:r xmlns:w="http://schemas.openxmlformats.org/wordprocessingml/2006/main" xmlns:wp="http://schemas.openxmlformats.org/drawingml/2006/wordprocessingDrawing" xmlns:r="http://schemas.openxmlformats.org/officeDocument/2006/relationships" xmlns:w14="http://schemas.microsoft.com/office/word/2010/wordml">
+              <w:rPr>
+                <w:rFonts w:ascii="Arial" w:hAnsi="Arial" w:eastAsia="Arial" w:cs="Arial"/>
+                <w:sz w:val="22"/>
+                <w:szCs w:val="22"/>
+                <w:color w:val="111111"/>
+              </w:rPr>
+              <w:t xml:space="preserve">Total</w:t>
+            </w:r>
+          </w:p>
+        </w:tc>
       </w:tr>
       <w:tr>
         <w:trPr>
@@ -4184,6 +4223,35 @@
             </w:r>
           </w:p>
         </w:tc>
+        <w:tc>
+          <w:tcPr>
+            <w:tcBorders/>
+            <w:shd w:val="clear" w:color="auto" w:fill="FFFFFF"/>
+            <w:tcMar>
+              <w:top w:w="0" w:type="dxa"/>
+              <w:bottom w:w="0" w:type="dxa"/>
+              <w:left w:w="0" w:type="dxa"/>
+              <w:right w:w="0" w:type="dxa"/>
+            </w:tcMar>
+            <w:vAlign w:val="center"/>
+          </w:tcPr>
+          <w:p>
+            <w:pPr>
+              <w:jc w:val="right"/>
+              <w:spacing w:after="40" w:before="40" w:line="240"/>
+              <w:ind w:firstLine="0" w:left="100" w:right="100"/>
+            </w:pPr>
+            <w:r xmlns:w="http://schemas.openxmlformats.org/wordprocessingml/2006/main" xmlns:wp="http://schemas.openxmlformats.org/drawingml/2006/wordprocessingDrawing" xmlns:r="http://schemas.openxmlformats.org/officeDocument/2006/relationships" xmlns:w14="http://schemas.microsoft.com/office/word/2010/wordml">
+              <w:rPr>
+                <w:rFonts w:ascii="Arial" w:hAnsi="Arial" w:eastAsia="Arial" w:cs="Arial"/>
+                <w:sz w:val="22"/>
+                <w:szCs w:val="22"/>
+                <w:color w:val="111111"/>
+              </w:rPr>
+              <w:t xml:space="preserve">4653</w:t>
+            </w:r>
+          </w:p>
+        </w:tc>
       </w:tr>
       <w:tr>
         <w:trPr>
@@ -4335,6 +4403,35 @@
             </w:r>
           </w:p>
         </w:tc>
+        <w:tc>
+          <w:tcPr>
+            <w:tcBorders/>
+            <w:shd w:val="clear" w:color="auto" w:fill="FFFFFF"/>
+            <w:tcMar>
+              <w:top w:w="0" w:type="dxa"/>
+              <w:bottom w:w="0" w:type="dxa"/>
+              <w:left w:w="0" w:type="dxa"/>
+              <w:right w:w="0" w:type="dxa"/>
+            </w:tcMar>
+            <w:vAlign w:val="center"/>
+          </w:tcPr>
+          <w:p>
+            <w:pPr>
+              <w:jc w:val="right"/>
+              <w:spacing w:after="40" w:before="40" w:line="240"/>
+              <w:ind w:firstLine="0" w:left="100" w:right="100"/>
+            </w:pPr>
+            <w:r xmlns:w="http://schemas.openxmlformats.org/wordprocessingml/2006/main" xmlns:wp="http://schemas.openxmlformats.org/drawingml/2006/wordprocessingDrawing" xmlns:r="http://schemas.openxmlformats.org/officeDocument/2006/relationships" xmlns:w14="http://schemas.microsoft.com/office/word/2010/wordml">
+              <w:rPr>
+                <w:rFonts w:ascii="Arial" w:hAnsi="Arial" w:eastAsia="Arial" w:cs="Arial"/>
+                <w:sz w:val="22"/>
+                <w:szCs w:val="22"/>
+                <w:color w:val="111111"/>
+              </w:rPr>
+              <w:t xml:space="preserve">3025</w:t>
+            </w:r>
+          </w:p>
+        </w:tc>
       </w:tr>
       <w:tr>
         <w:trPr>
@@ -4486,6 +4583,35 @@
             </w:r>
           </w:p>
         </w:tc>
+        <w:tc>
+          <w:tcPr>
+            <w:tcBorders/>
+            <w:shd w:val="clear" w:color="auto" w:fill="FFFFFF"/>
+            <w:tcMar>
+              <w:top w:w="0" w:type="dxa"/>
+              <w:bottom w:w="0" w:type="dxa"/>
+              <w:left w:w="0" w:type="dxa"/>
+              <w:right w:w="0" w:type="dxa"/>
+            </w:tcMar>
+            <w:vAlign w:val="center"/>
+          </w:tcPr>
+          <w:p>
+            <w:pPr>
+              <w:jc w:val="right"/>
+              <w:spacing w:after="40" w:before="40" w:line="240"/>
+              <w:ind w:firstLine="0" w:left="100" w:right="100"/>
+            </w:pPr>
+            <w:r xmlns:w="http://schemas.openxmlformats.org/wordprocessingml/2006/main" xmlns:wp="http://schemas.openxmlformats.org/drawingml/2006/wordprocessingDrawing" xmlns:r="http://schemas.openxmlformats.org/officeDocument/2006/relationships" xmlns:w14="http://schemas.microsoft.com/office/word/2010/wordml">
+              <w:rPr>
+                <w:rFonts w:ascii="Arial" w:hAnsi="Arial" w:eastAsia="Arial" w:cs="Arial"/>
+                <w:sz w:val="22"/>
+                <w:szCs w:val="22"/>
+                <w:color w:val="111111"/>
+              </w:rPr>
+              <w:t xml:space="preserve">16876</w:t>
+            </w:r>
+          </w:p>
+        </w:tc>
       </w:tr>
       <w:tr>
         <w:trPr>
@@ -4637,6 +4763,35 @@
             </w:r>
           </w:p>
         </w:tc>
+        <w:tc>
+          <w:tcPr>
+            <w:tcBorders/>
+            <w:shd w:val="clear" w:color="auto" w:fill="FFFFFF"/>
+            <w:tcMar>
+              <w:top w:w="0" w:type="dxa"/>
+              <w:bottom w:w="0" w:type="dxa"/>
+              <w:left w:w="0" w:type="dxa"/>
+              <w:right w:w="0" w:type="dxa"/>
+            </w:tcMar>
+            <w:vAlign w:val="center"/>
+          </w:tcPr>
+          <w:p>
+            <w:pPr>
+              <w:jc w:val="right"/>
+              <w:spacing w:after="40" w:before="40" w:line="240"/>
+              <w:ind w:firstLine="0" w:left="100" w:right="100"/>
+            </w:pPr>
+            <w:r xmlns:w="http://schemas.openxmlformats.org/wordprocessingml/2006/main" xmlns:wp="http://schemas.openxmlformats.org/drawingml/2006/wordprocessingDrawing" xmlns:r="http://schemas.openxmlformats.org/officeDocument/2006/relationships" xmlns:w14="http://schemas.microsoft.com/office/word/2010/wordml">
+              <w:rPr>
+                <w:rFonts w:ascii="Arial" w:hAnsi="Arial" w:eastAsia="Arial" w:cs="Arial"/>
+                <w:sz w:val="22"/>
+                <w:szCs w:val="22"/>
+                <w:color w:val="111111"/>
+              </w:rPr>
+              <w:t xml:space="preserve">553689</w:t>
+            </w:r>
+          </w:p>
+        </w:tc>
       </w:tr>
       <w:tr>
         <w:trPr>
@@ -4788,6 +4943,35 @@
             </w:r>
           </w:p>
         </w:tc>
+        <w:tc>
+          <w:tcPr>
+            <w:tcBorders/>
+            <w:shd w:val="clear" w:color="auto" w:fill="FFFFFF"/>
+            <w:tcMar>
+              <w:top w:w="0" w:type="dxa"/>
+              <w:bottom w:w="0" w:type="dxa"/>
+              <w:left w:w="0" w:type="dxa"/>
+              <w:right w:w="0" w:type="dxa"/>
+            </w:tcMar>
+            <w:vAlign w:val="center"/>
+          </w:tcPr>
+          <w:p>
+            <w:pPr>
+              <w:jc w:val="right"/>
+              <w:spacing w:after="40" w:before="40" w:line="240"/>
+              <w:ind w:firstLine="0" w:left="100" w:right="100"/>
+            </w:pPr>
+            <w:r xmlns:w="http://schemas.openxmlformats.org/wordprocessingml/2006/main" xmlns:wp="http://schemas.openxmlformats.org/drawingml/2006/wordprocessingDrawing" xmlns:r="http://schemas.openxmlformats.org/officeDocument/2006/relationships" xmlns:w14="http://schemas.microsoft.com/office/word/2010/wordml">
+              <w:rPr>
+                <w:rFonts w:ascii="Arial" w:hAnsi="Arial" w:eastAsia="Arial" w:cs="Arial"/>
+                <w:sz w:val="22"/>
+                <w:szCs w:val="22"/>
+                <w:color w:val="111111"/>
+              </w:rPr>
+              <w:t xml:space="preserve">87175</w:t>
+            </w:r>
+          </w:p>
+        </w:tc>
       </w:tr>
       <w:tr>
         <w:trPr>
@@ -4946,6 +5130,37 @@
                 <w:color w:val="111111"/>
               </w:rPr>
               <w:t xml:space="preserve">49610</w:t>
+            </w:r>
+          </w:p>
+        </w:tc>
+        <w:tc>
+          <w:tcPr>
+            <w:tcBorders>
+              <w:bottom w:val="single" w:sz="16" w:space="0" w:color="000000"/>
+            </w:tcBorders>
+            <w:shd w:val="clear" w:color="auto" w:fill="FFFFFF"/>
+            <w:tcMar>
+              <w:top w:w="0" w:type="dxa"/>
+              <w:bottom w:w="0" w:type="dxa"/>
+              <w:left w:w="0" w:type="dxa"/>
+              <w:right w:w="0" w:type="dxa"/>
+            </w:tcMar>
+            <w:vAlign w:val="center"/>
+          </w:tcPr>
+          <w:p>
+            <w:pPr>
+              <w:jc w:val="right"/>
+              <w:spacing w:after="40" w:before="40" w:line="240"/>
+              <w:ind w:firstLine="0" w:left="100" w:right="100"/>
+            </w:pPr>
+            <w:r xmlns:w="http://schemas.openxmlformats.org/wordprocessingml/2006/main" xmlns:wp="http://schemas.openxmlformats.org/drawingml/2006/wordprocessingDrawing" xmlns:r="http://schemas.openxmlformats.org/officeDocument/2006/relationships" xmlns:w14="http://schemas.microsoft.com/office/word/2010/wordml">
+              <w:rPr>
+                <w:rFonts w:ascii="Arial" w:hAnsi="Arial" w:eastAsia="Arial" w:cs="Arial"/>
+                <w:sz w:val="22"/>
+                <w:szCs w:val="22"/>
+                <w:color w:val="111111"/>
+              </w:rPr>
+              <w:t xml:space="preserve">95370</w:t>
             </w:r>
           </w:p>
         </w:tc>

</xml_diff>